<commit_message>
UPDATE WINSCP MODULE - removed Winscp sub-directory - functions now use Winscp module to be installed using "install-module" - Documentation/Sftp.docx updated
</commit_message>
<xml_diff>
--- a/Documentation/Sftp.docx
+++ b/Documentation/Sftp.docx
@@ -9,7 +9,6 @@
           <w:lang w:val="en-US"/>
         </w:rPr>
       </w:pPr>
-      <w:bookmarkStart w:id="0" w:name="_GoBack"/>
       <w:r>
         <w:rPr>
           <w:lang w:val="en-US"/>
@@ -1052,13 +1051,27 @@
     <w:p>
       <w:pPr>
         <w:pStyle w:val="Titre2"/>
-      </w:pPr>
-      <w:r>
+        <w:rPr>
+          <w:lang w:val="en-US"/>
+        </w:rPr>
+      </w:pPr>
+      <w:r>
+        <w:rPr>
+          <w:lang w:val="en-US"/>
+        </w:rPr>
         <w:t>Notes</w:t>
       </w:r>
     </w:p>
     <w:p>
-      <w:r>
+      <w:pPr>
+        <w:rPr>
+          <w:lang w:val="en-US"/>
+        </w:rPr>
+      </w:pPr>
+      <w:r>
+        <w:rPr>
+          <w:lang w:val="en-US"/>
+        </w:rPr>
         <w:t>None</w:t>
       </w:r>
     </w:p>
@@ -1108,8 +1121,10 @@
         <w:rPr>
           <w:lang w:val="en-US"/>
         </w:rPr>
-        <w:t xml:space="preserve"> Module v 5.11.1.1</w:t>
-      </w:r>
+        <w:t xml:space="preserve"> Module</w:t>
+      </w:r>
+      <w:bookmarkStart w:id="0" w:name="_GoBack"/>
+      <w:bookmarkEnd w:id="0"/>
     </w:p>
     <w:p>
       <w:pPr>
@@ -1130,12 +1145,16 @@
     <w:p>
       <w:pPr>
         <w:pStyle w:val="Titre2"/>
-      </w:pPr>
-      <w:proofErr w:type="spellStart"/>
-      <w:r>
+        <w:rPr>
+          <w:lang w:val="en-US"/>
+        </w:rPr>
+      </w:pPr>
+      <w:r>
+        <w:rPr>
+          <w:lang w:val="en-US"/>
+        </w:rPr>
         <w:t>Todo</w:t>
       </w:r>
-      <w:proofErr w:type="spellEnd"/>
     </w:p>
     <w:p>
       <w:pPr>
@@ -1197,7 +1216,6 @@
       </w:r>
       <w:proofErr w:type="spellEnd"/>
     </w:p>
-    <w:bookmarkEnd w:id="0"/>
     <w:p/>
     <w:sectPr>
       <w:pgSz w:w="11906" w:h="16838"/>

</xml_diff>